<commit_message>
final drafts for MER submission
</commit_message>
<xml_diff>
--- a/Drafts/Draft_Jun26_2020.docx
+++ b/Drafts/Draft_Jun26_2020.docx
@@ -4897,7 +4897,7 @@
           <w:rFonts w:ascii="Times New Roman" w:hAnsi="Times New Roman" w:cs="Times New Roman"/>
           <w:bCs/>
         </w:rPr>
-        <w:instrText>ADDIN CSL_CITATION {"citationItems":[{"id":"ITEM-1","itemData":{"DOI":"10.1111/2041-210X.12647","ISSN":"2041210X","author":[{"dropping-particle":"","family":"Krehenwinkel","given":"Henrik","non-dropping-particle":"","parse-names":false,"suffix":""},{"dropping-particle":"","family":"Kennedy","given":"Susan","non-dropping-particle":"","parse-names":false,"suffix":""},{"dropping-particle":"","family":"Pekar","given":"Stano","non-dropping-particle":"","parse-names":false,"suffix":""},{"dropping-particle":"","family":"Gillespie","given":"Rosemary G.","non-dropping-particle":"","parse-names":false,"suffix":""}],"container-title":"Methods in Ecology and Evolution","id":"ITEM-1","issued":{"date-parts":[["2016"]]},"note":"NULL","page":"126-134","title":"A cost-efficient and simple protocol to enrich prey DNA from extractions of predatory arthropods for large-scale gut content analysis by Illumina sequencing","type":"article-journal","volume":"8"},"uris":["http://www.mendeley.com/documents/?uuid=fb2e8175-4a49-469a-9a3f-fd691bab5def"]},{"id":"ITEM-2","itemData":{"DOI":"10.1371/journal.pone.0196589","ISBN":"1111111111","ISSN":"19326203","abstract":"Molecular gut-content analysis has revolutionized the study of food webs and feeding interactions, allowing the detection of prey DNA within the gut of many organisms. However, successful prey detection is a challenging procedure in which many factors affect every step, starting from the DNA extraction process. Spiders are liquid feeders with branched gut diver-ticula extending into their legs and throughout the prosoma, thus digestion takes places in different parts of the body and simple gut dissection is not possible. In this study, we investigated differences in prey detectability in DNA extracts from different parts of the spider´s body: legs, prosoma and opisthosoma, using prey-specific PCR and metabarcoding approaches. We performed feeding trials with the woodlouse hunter spider Dysdera verneaui Simon, 1883 (Dysderidae) to estimate the time at which prey DNA is detectable within the predator after feeding. Although we found that all parts of the spider body are suitable for gut-content analysis when using prey-specific PCR approach, results based on metabarcoding suggested the opisthosoma is optimal for detection of predation in spiders because it contained the highest concentration of prey DNA for longer post feeding periods. Other spiders may show different results compared to D. verneaui, but given similarities in the physiology and digestion in different families, it is reasonable to assume this to be common across species and this approach having broad utility across spiders.","author":[{"dropping-particle":"","family":"Macías-Hernández","given":"Nuria","non-dropping-particle":"","parse-names":false,"suffix":""},{"dropping-particle":"","family":"Athey","given":"Kacie","non-dropping-particle":"","parse-names":false,"suffix":""},{"dropping-particle":"","family":"Tonzo","given":"Vanina","non-dropping-particle":"","parse-names":false,"suffix":""},{"dropping-particle":"","family":"Wangensteen","given":"Owen S.","non-dropping-particle":"","parse-names":false,"suffix":""},{"dropping-particle":"","family":"Arnedo","given":"Miquel","non-dropping-particle":"","parse-names":false,"suffix":""},{"dropping-particle":"","family":"Harwood","given":"James D.file:///Users/Ana/Downloads/j.1365-2427.2005.01398.x.pdf","non-dropping-particle":"","parse-names":false,"suffix":""}],"container-title":"PLoS ONE","id":"ITEM-2","issue":"5","issued":{"date-parts":[["2018"]]},"page":"1-16","title":"Molecular gut content analysis of different spider body parts","type":"article-journal","volume":"13"},"uris":["http://www.mendeley.com/documents/?uuid=ef286e94-13cb-42a6-85e3-2c16dd16952f"]}],"mendeley":{"formattedCitation":"(Krehenwinkel et al., 2016; Macías-Hernández et al., 2018)","manualFormatting":"Krehenwinkel et al., 2016; Macías-Hernández et al., 2018)","plainTextFormattedCitation":"(Krehenwinkel et al., 2016; Macías-Hernández et al., 2018)","previouslyFormattedCitation":"(Krehenwinkel et al., 2016; Macías-Hernández et al., 2018)"},"properties":{"noteIndex":0},"schema":"https://github.com/citation-style-language/schema/raw/master/csl-citation.json"}</w:instrText>
+        <w:instrText>ADDIN CSL_CITATION {"citationItems":[{"id":"ITEM-1","itemData":{"DOI":"10.1111/2041-210X.12647","ISSN":"2041-210X","author":[{"dropping-particle":"","family":"Krehenwinkel","given":"Henrik","non-dropping-particle":"","parse-names":false,"suffix":""},{"dropping-particle":"","family":"Kennedy","given":"Susan","non-dropping-particle":"","parse-names":false,"suffix":""},{"dropping-particle":"","family":"Pekár","given":"Stano","non-dropping-particle":"","parse-names":false,"suffix":""},{"dropping-particle":"","family":"Gillespie","given":"Rosemary G.","non-dropping-particle":"","parse-names":false,"suffix":""}],"container-title":"Methods in Ecology and Evolution","editor":[{"dropping-particle":"","family":"Johnston","given":"Susan","non-dropping-particle":"","parse-names":false,"suffix":""}],"id":"ITEM-1","issue":"1","issued":{"date-parts":[["2017","1","29"]]},"note":"NULL","page":"126-134","title":"A cost‐efficient and simple protocol to enrich prey DNA from extractions of predatory arthropods for large‐scale gut content analysis by Illumina sequencing","type":"article-journal","volume":"8"},"uris":["http://www.mendeley.com/documents/?uuid=fb2e8175-4a49-469a-9a3f-fd691bab5def"]},{"id":"ITEM-2","itemData":{"DOI":"10.1371/journal.pone.0196589","ISBN":"1111111111","ISSN":"19326203","abstract":"Molecular gut-content analysis has revolutionized the study of food webs and feeding interactions, allowing the detection of prey DNA within the gut of many organisms. However, successful prey detection is a challenging procedure in which many factors affect every step, starting from the DNA extraction process. Spiders are liquid feeders with branched gut diver-ticula extending into their legs and throughout the prosoma, thus digestion takes places in different parts of the body and simple gut dissection is not possible. In this study, we investigated differences in prey detectability in DNA extracts from different parts of the spider´s body: legs, prosoma and opisthosoma, using prey-specific PCR and metabarcoding approaches. We performed feeding trials with the woodlouse hunter spider Dysdera verneaui Simon, 1883 (Dysderidae) to estimate the time at which prey DNA is detectable within the predator after feeding. Although we found that all parts of the spider body are suitable for gut-content analysis when using prey-specific PCR approach, results based on metabarcoding suggested the opisthosoma is optimal for detection of predation in spiders because it contained the highest concentration of prey DNA for longer post feeding periods. Other spiders may show different results compared to D. verneaui, but given similarities in the physiology and digestion in different families, it is reasonable to assume this to be common across species and this approach having broad utility across spiders.","author":[{"dropping-particle":"","family":"Macías-Hernández","given":"Nuria","non-dropping-particle":"","parse-names":false,"suffix":""},{"dropping-particle":"","family":"Athey","given":"Kacie","non-dropping-particle":"","parse-names":false,"suffix":""},{"dropping-particle":"","family":"Tonzo","given":"Vanina","non-dropping-particle":"","parse-names":false,"suffix":""},{"dropping-particle":"","family":"Wangensteen","given":"Owen S.","non-dropping-particle":"","parse-names":false,"suffix":""},{"dropping-particle":"","family":"Arnedo","given":"Miquel","non-dropping-particle":"","parse-names":false,"suffix":""},{"dropping-particle":"","family":"Harwood","given":"James D.file:///Users/Ana/Downloads/j.1365-2427.2005.01398.x.pdf","non-dropping-particle":"","parse-names":false,"suffix":""}],"container-title":"PLoS ONE","id":"ITEM-2","issue":"5","issued":{"date-parts":[["2018"]]},"page":"1-16","title":"Molecular gut content analysis of different spider body parts","type":"article-journal","volume":"13"},"uris":["http://www.mendeley.com/documents/?uuid=ef286e94-13cb-42a6-85e3-2c16dd16952f"]}],"mendeley":{"formattedCitation":"(Krehenwinkel et al., 2017; Macías-Hernández et al., 2018)","manualFormatting":"Krehenwinkel et al., 2017; Macías-Hernández et al., 2018)","plainTextFormattedCitation":"(Krehenwinkel et al., 2017; Macías-Hernández et al., 2018)","previouslyFormattedCitation":"(Krehenwinkel et al., 2017; Macías-Hernández et al., 2018)"},"properties":{"noteIndex":0},"schema":"https://github.com/citation-style-language/schema/raw/master/csl-citation.json"}</w:instrText>
       </w:r>
       <w:r>
         <w:rPr>
@@ -4912,7 +4912,7 @@
           <w:bCs/>
           <w:noProof/>
         </w:rPr>
-        <w:t>Krehenwinkel et al., 2016; Macías-Hernández et al., 2018)</w:t>
+        <w:t>Krehenwinkel et al., 2017; Macías-Hernández et al., 2018)</w:t>
       </w:r>
       <w:r>
         <w:rPr>
@@ -5885,7 +5885,7 @@
           <w:rFonts w:ascii="Times New Roman" w:hAnsi="Times New Roman" w:cs="Times New Roman"/>
           <w:bCs/>
         </w:rPr>
-        <w:instrText>ADDIN CSL_CITATION {"citationItems":[{"id":"ITEM-1","itemData":{"DOI":"10.1111/2041-210X.12647","ISSN":"2041210X","author":[{"dropping-particle":"","family":"Krehenwinkel","given":"Henrik","non-dropping-particle":"","parse-names":false,"suffix":""},{"dropping-particle":"","family":"Kennedy","given":"Susan","non-dropping-particle":"","parse-names":false,"suffix":""},{"dropping-particle":"","family":"Pekar","given":"Stano","non-dropping-particle":"","parse-names":false,"suffix":""},{"dropping-particle":"","family":"Gillespie","given":"Rosemary G.","non-dropping-particle":"","parse-names":false,"suffix":""}],"container-title":"Methods in Ecology and Evolution","id":"ITEM-1","issued":{"date-parts":[["2016"]]},"note":"NULL","page":"126-134","title":"A cost-efficient and simple protocol to enrich prey DNA from extractions of predatory arthropods for large-scale gut content analysis by Illumina sequencing","type":"article-journal","volume":"8"},"uris":["http://www.mendeley.com/documents/?uuid=fb2e8175-4a49-469a-9a3f-fd691bab5def"]}],"mendeley":{"formattedCitation":"(Krehenwinkel et al., 2016)","manualFormatting":"Krehenwinkel et al., (2016)","plainTextFormattedCitation":"(Krehenwinkel et al., 2016)","previouslyFormattedCitation":"(Krehenwinkel et al., 2016)"},"properties":{"noteIndex":0},"schema":"https://github.com/citation-style-language/schema/raw/master/csl-citation.json"}</w:instrText>
+        <w:instrText>ADDIN CSL_CITATION {"citationItems":[{"id":"ITEM-1","itemData":{"DOI":"10.1111/2041-210X.12647","ISSN":"2041-210X","author":[{"dropping-particle":"","family":"Krehenwinkel","given":"Henrik","non-dropping-particle":"","parse-names":false,"suffix":""},{"dropping-particle":"","family":"Kennedy","given":"Susan","non-dropping-particle":"","parse-names":false,"suffix":""},{"dropping-particle":"","family":"Pekár","given":"Stano","non-dropping-particle":"","parse-names":false,"suffix":""},{"dropping-particle":"","family":"Gillespie","given":"Rosemary G.","non-dropping-particle":"","parse-names":false,"suffix":""}],"container-title":"Methods in Ecology and Evolution","editor":[{"dropping-particle":"","family":"Johnston","given":"Susan","non-dropping-particle":"","parse-names":false,"suffix":""}],"id":"ITEM-1","issue":"1","issued":{"date-parts":[["2017","1","29"]]},"note":"NULL","page":"126-134","title":"A cost‐efficient and simple protocol to enrich prey DNA from extractions of predatory arthropods for large‐scale gut content analysis by Illumina sequencing","type":"article-journal","volume":"8"},"uris":["http://www.mendeley.com/documents/?uuid=fb2e8175-4a49-469a-9a3f-fd691bab5def"]}],"mendeley":{"formattedCitation":"(Krehenwinkel et al., 2017)","manualFormatting":"Krehenwinkel et al., (2017)","plainTextFormattedCitation":"(Krehenwinkel et al., 2017)","previouslyFormattedCitation":"(Krehenwinkel et al., 2017)"},"properties":{"noteIndex":0},"schema":"https://github.com/citation-style-language/schema/raw/master/csl-citation.json"}</w:instrText>
       </w:r>
       <w:r>
         <w:rPr>
@@ -5916,7 +5916,7 @@
           <w:bCs/>
           <w:noProof/>
         </w:rPr>
-        <w:t>2016)</w:t>
+        <w:t>2017)</w:t>
       </w:r>
       <w:r>
         <w:rPr>
@@ -6060,7 +6060,7 @@
           <w:rFonts w:ascii="Times New Roman" w:hAnsi="Times New Roman" w:cs="Times New Roman"/>
           <w:bCs/>
         </w:rPr>
-        <w:instrText>ADDIN CSL_CITATION {"citationItems":[{"id":"ITEM-1","itemData":{"DOI":"10.1111/2041-210X.12647","ISSN":"2041210X","author":[{"dropping-particle":"","family":"Krehenwinkel","given":"Henrik","non-dropping-particle":"","parse-names":false,"suffix":""},{"dropping-particle":"","family":"Kennedy","given":"Susan","non-dropping-particle":"","parse-names":false,"suffix":""},{"dropping-particle":"","family":"Pekar","given":"Stano","non-dropping-particle":"","parse-names":false,"suffix":""},{"dropping-particle":"","family":"Gillespie","given":"Rosemary G.","non-dropping-particle":"","parse-names":false,"suffix":""}],"container-title":"Methods in Ecology and Evolution","id":"ITEM-1","issued":{"date-parts":[["2016"]]},"note":"NULL","page":"126-134","title":"A cost-efficient and simple protocol to enrich prey DNA from extractions of predatory arthropods for large-scale gut content analysis by Illumina sequencing","type":"article-journal","volume":"8"},"uris":["http://www.mendeley.com/documents/?uuid=fb2e8175-4a49-469a-9a3f-fd691bab5def"]}],"mendeley":{"formattedCitation":"(Krehenwinkel et al., 2016)","plainTextFormattedCitation":"(Krehenwinkel et al., 2016)"},"properties":{"noteIndex":0},"schema":"https://github.com/citation-style-language/schema/raw/master/csl-citation.json"}</w:instrText>
+        <w:instrText>ADDIN CSL_CITATION {"citationItems":[{"id":"ITEM-1","itemData":{"DOI":"10.1111/2041-210X.12647","ISSN":"2041-210X","author":[{"dropping-particle":"","family":"Krehenwinkel","given":"Henrik","non-dropping-particle":"","parse-names":false,"suffix":""},{"dropping-particle":"","family":"Kennedy","given":"Susan","non-dropping-particle":"","parse-names":false,"suffix":""},{"dropping-particle":"","family":"Pekár","given":"Stano","non-dropping-particle":"","parse-names":false,"suffix":""},{"dropping-particle":"","family":"Gillespie","given":"Rosemary G.","non-dropping-particle":"","parse-names":false,"suffix":""}],"container-title":"Methods in Ecology and Evolution","editor":[{"dropping-particle":"","family":"Johnston","given":"Susan","non-dropping-particle":"","parse-names":false,"suffix":""}],"id":"ITEM-1","issue":"1","issued":{"date-parts":[["2017","1","29"]]},"note":"NULL","page":"126-134","title":"A cost‐efficient and simple protocol to enrich prey DNA from extractions of predatory arthropods for large‐scale gut content analysis by Illumina sequencing","type":"article-journal","volume":"8"},"uris":["http://www.mendeley.com/documents/?uuid=fb2e8175-4a49-469a-9a3f-fd691bab5def"]}],"mendeley":{"formattedCitation":"(Krehenwinkel et al., 2017)","plainTextFormattedCitation":"(Krehenwinkel et al., 2017)","previouslyFormattedCitation":"(Krehenwinkel et al., 2017)"},"properties":{"noteIndex":0},"schema":"https://github.com/citation-style-language/schema/raw/master/csl-citation.json"}</w:instrText>
       </w:r>
       <w:r>
         <w:rPr>
@@ -6075,7 +6075,7 @@
           <w:bCs/>
           <w:noProof/>
         </w:rPr>
-        <w:t>(Krehenwinkel et al., 2016)</w:t>
+        <w:t>(Krehenwinkel et al., 2017)</w:t>
       </w:r>
       <w:r>
         <w:rPr>
@@ -6168,21 +6168,12 @@
         </w:rPr>
         <w:t xml:space="preserve">mixed each sample </w:t>
       </w:r>
-      <w:proofErr w:type="spellStart"/>
-      <w:r>
-        <w:rPr>
-          <w:rFonts w:ascii="Times New Roman" w:hAnsi="Times New Roman" w:cs="Times New Roman"/>
-          <w:bCs/>
-        </w:rPr>
-        <w:t>using</w:t>
-      </w:r>
-      <w:proofErr w:type="spellEnd"/>
-      <w:r>
-        <w:rPr>
-          <w:rFonts w:ascii="Times New Roman" w:hAnsi="Times New Roman" w:cs="Times New Roman"/>
-          <w:bCs/>
-        </w:rPr>
-        <w:t xml:space="preserve"> </w:t>
+      <w:r>
+        <w:rPr>
+          <w:rFonts w:ascii="Times New Roman" w:hAnsi="Times New Roman" w:cs="Times New Roman"/>
+          <w:bCs/>
+        </w:rPr>
+        <w:t xml:space="preserve">using </w:t>
       </w:r>
       <w:proofErr w:type="spellStart"/>
       <w:r>
@@ -6558,7 +6549,7 @@
           <w:rFonts w:ascii="Times New Roman" w:hAnsi="Times New Roman" w:cs="Times New Roman"/>
           <w:bCs/>
         </w:rPr>
-        <w:instrText>ADDIN CSL_CITATION {"citationItems":[{"id":"ITEM-1","itemData":{"DOI":"10.1111/2041-210X.12647","ISSN":"2041210X","author":[{"dropping-particle":"","family":"Krehenwinkel","given":"Henrik","non-dropping-particle":"","parse-names":false,"suffix":""},{"dropping-particle":"","family":"Kennedy","given":"Susan","non-dropping-particle":"","parse-names":false,"suffix":""},{"dropping-particle":"","family":"Pekar","given":"Stano","non-dropping-particle":"","parse-names":false,"suffix":""},{"dropping-particle":"","family":"Gillespie","given":"Rosemary G.","non-dropping-particle":"","parse-names":false,"suffix":""}],"container-title":"Methods in Ecology and Evolution","id":"ITEM-1","issued":{"date-parts":[["2016"]]},"note":"NULL","page":"126-134","title":"A cost-efficient and simple protocol to enrich prey DNA from extractions of predatory arthropods for large-scale gut content analysis by Illumina sequencing","type":"article-journal","volume":"8"},"uris":["http://www.mendeley.com/documents/?uuid=fb2e8175-4a49-469a-9a3f-fd691bab5def"]},{"id":"ITEM-2","itemData":{"DOI":"10.1111/j.2041-210X.2012.00198.x","ISBN":"2041-210X","ISSN":"2041210X","PMID":"24625330","abstract":"1. Traditional biodiversity assessment is costly in time,money and taxonomic expertise.Moreover, data are frequently collected inways (e.g. visual bird lists) that are unsuitable for auditing by neutral parties, which is necessary for dispute resolution. 2. We present protocols for the extraction of ecological, taxonomic and phylogenetic information frombulk samples of arthropods. The protocols combine mass trapping of arthropods, mass-PCR amplification of theCOI barcode gene, pyrosequencing and bioinformatic analysis, which together we call ‘metabarcoding’. 3. We construct seven communities of arthropods (mostly insects) and show that it is possible to recover a substantial proportion of the original taxonomic information. We further demonstrate, for the first time, that metabarcoding allows for the precise estimation of pairwise community dis- similarity (beta diversity) and within-community phylogenetic diversity (alpha diversity), despite the inevitable loss of taxonomic information inherent tometabarcoding. 4. Alpha and beta diversity metrics are the raw materials of ecology and the environmental sci- ences, facilitating assessment of the state of the environment with a broad and efficient measure of biodiversity","author":[{"dropping-particle":"","family":"Yu","given":"Douglas W.","non-dropping-particle":"","parse-names":false,"suffix":""},{"dropping-particle":"","family":"Ji","given":"Yinqiu","non-dropping-particle":"","parse-names":false,"suffix":""},{"dropping-particle":"","family":"Emerson","given":"Brent C.","non-dropping-particle":"","parse-names":false,"suffix":""},{"dropping-particle":"","family":"Wang","given":"Xiaoyang","non-dropping-particle":"","parse-names":false,"suffix":""},{"dropping-particle":"","family":"Ye","given":"Chengxi","non-dropping-particle":"","parse-names":false,"suffix":""},{"dropping-particle":"","family":"Yang","given":"Chunyan","non-dropping-particle":"","parse-names":false,"suffix":""},{"dropping-particle":"","family":"Ding","given":"Zhaoli","non-dropping-particle":"","parse-names":false,"suffix":""}],"container-title":"Methods in Ecology and Evolution","id":"ITEM-2","issue":"4","issued":{"date-parts":[["2012"]]},"page":"613-623","title":"Biodiversity soup: Metabarcoding of arthropods for rapid biodiversity assessment and biomonitoring","type":"article-journal","volume":"3"},"uris":["http://www.mendeley.com/documents/?uuid=bfe08dd7-141d-4ee4-98a8-e184e9fb9dae"]},{"id":"ITEM-3","itemData":{"DOI":"10.1186/1742-9994-10-34","ISBN":"1742-9994 (Print)\\r1742-9994 (Linking)","ISSN":"17429994","PMID":"23767809","abstract":"INTRODUCTION: The PCR-based analysis of homologous genes has become one of the most powerful approaches for species detection and identification, particularly with the recent availability of Next Generation Sequencing platforms (NGS) making it possible to identify species composition from a broad range of environmental samples. Identifying species from these samples relies on the ability to match sequences with reference barcodes for taxonomic identification. Unfortunately, most studies of environmental samples have targeted ribosomal markers, despite the fact that the mitochondrial Cytochrome c Oxidase subunit I gene (COI) is by far the most widely available sequence region in public reference libraries. This is largely because the available versatile (\"universal\") COI primers target the 658 barcoding region, whose size is considered too large for many NGS applications. Moreover, traditional barcoding primers are known to be poorly conserved across some taxonomic groups.\\n\\nRESULTS: We first design a new PCR primer within the highly variable mitochondrial COI region, the \"mlCOIintF\" primer. We then show that this newly designed forward primer combined with the \"jgHCO2198\" reverse primer to target a 313 bp fragment performs well across metazoan diversity, with higher success rates than versatile primer sets traditionally used for DNA barcoding (i.e. LCO1490/HCO2198). Finally, we demonstrate how the shorter COI fragment coupled with an efficient bioinformatics pipeline can be used to characterize species diversity from environmental samples by pyrosequencing. We examine the gut contents of three species of planktivorous and benthivorous coral reef fish (family: Apogonidae and Holocentridae). After the removal of dubious COI sequences, we obtained a total of 334 prey Operational Taxonomic Units (OTUs) belonging to 14 phyla from 16 fish guts. Of these, 52.5% matched a reference barcode (&gt;98% sequence similarity) and an additional 32% could be assigned to a higher taxonomic level using Bayesian assignment.\\n\\nCONCLUSIONS: The molecular analysis of gut contents targeting the 313 COI fragment using the newly designed mlCOIintF primer in combination with the jgHCO2198 primer offers enormous promise for metazoan metabarcoding studies. We believe that this primer set will be a valuable asset for a range of applications from large-scale biodiversity assessments to food web studies.","author":[{"dropping-particle":"","family":"Leray","given":"Matthieu","non-dropping-particle":"","parse-names":false,"suffix":""},{"dropping-particle":"","family":"Yang","given":"Joy Y.","non-dropping-particle":"","parse-names":false,"suffix":""},{"dropping-particle":"","family":"Meyer","given":"Christopher P.","non-dropping-particle":"","parse-names":false,"suffix":""},{"dropping-particle":"","family":"Mills","given":"Suzanne C.","non-dropping-particle":"","parse-names":false,"suffix":""},{"dropping-particle":"","family":"Agudelo","given":"Natalia","non-dropping-particle":"","parse-names":false,"suffix":""},{"dropping-particle":"","family":"Ranwez","given":"Vincent","non-dropping-particle":"","parse-names":false,"suffix":""},{"dropping-particle":"","family":"Boehm","given":"Joel T.","non-dropping-particle":"","parse-names":false,"suffix":""},{"dropping-particle":"","family":"Machida","given":"Ryuji J.","non-dropping-particle":"","parse-names":false,"suffix":""}],"container-title":"Frontiers in Zoology","id":"ITEM-3","issue":"1","issued":{"date-parts":[["2013"]]},"page":"1","publisher":"Frontiers in Zoology","title":"A new versatile primer set targeting a short fragment of the mitochondrial COI region for metabarcoding metazoan diversity: Application for characterizing coral reef fish gut contents","type":"article-journal","volume":"10"},"uris":["http://www.mendeley.com/documents/?uuid=97e7cb9d-ec90-4210-a6f8-fac3b0a3f39b"]}],"mendeley":{"formattedCitation":"(Krehenwinkel et al., 2016; Leray et al., 2013; Yu et al., 2012)","plainTextFormattedCitation":"(Krehenwinkel et al., 2016; Leray et al., 2013; Yu et al., 2012)","previouslyFormattedCitation":"(Krehenwinkel et al., 2016; Leray et al., 2013; Yu et al., 2012)"},"properties":{"noteIndex":0},"schema":"https://github.com/citation-style-language/schema/raw/master/csl-citation.json"}</w:instrText>
+        <w:instrText>ADDIN CSL_CITATION {"citationItems":[{"id":"ITEM-1","itemData":{"DOI":"10.1111/2041-210X.12647","ISSN":"2041-210X","author":[{"dropping-particle":"","family":"Krehenwinkel","given":"Henrik","non-dropping-particle":"","parse-names":false,"suffix":""},{"dropping-particle":"","family":"Kennedy","given":"Susan","non-dropping-particle":"","parse-names":false,"suffix":""},{"dropping-particle":"","family":"Pekár","given":"Stano","non-dropping-particle":"","parse-names":false,"suffix":""},{"dropping-particle":"","family":"Gillespie","given":"Rosemary G.","non-dropping-particle":"","parse-names":false,"suffix":""}],"container-title":"Methods in Ecology and Evolution","editor":[{"dropping-particle":"","family":"Johnston","given":"Susan","non-dropping-particle":"","parse-names":false,"suffix":""}],"id":"ITEM-1","issue":"1","issued":{"date-parts":[["2017","1","29"]]},"note":"NULL","page":"126-134","title":"A cost‐efficient and simple protocol to enrich prey DNA from extractions of predatory arthropods for large‐scale gut content analysis by Illumina sequencing","type":"article-journal","volume":"8"},"uris":["http://www.mendeley.com/documents/?uuid=fb2e8175-4a49-469a-9a3f-fd691bab5def"]},{"id":"ITEM-2","itemData":{"DOI":"10.1111/j.2041-210X.2012.00198.x","ISBN":"2041-210X","ISSN":"2041210X","PMID":"24625330","abstract":"1. Traditional biodiversity assessment is costly in time,money and taxonomic expertise.Moreover, data are frequently collected inways (e.g. visual bird lists) that are unsuitable for auditing by neutral parties, which is necessary for dispute resolution. 2. We present protocols for the extraction of ecological, taxonomic and phylogenetic information frombulk samples of arthropods. The protocols combine mass trapping of arthropods, mass-PCR amplification of theCOI barcode gene, pyrosequencing and bioinformatic analysis, which together we call ‘metabarcoding’. 3. We construct seven communities of arthropods (mostly insects) and show that it is possible to recover a substantial proportion of the original taxonomic information. We further demonstrate, for the first time, that metabarcoding allows for the precise estimation of pairwise community dis- similarity (beta diversity) and within-community phylogenetic diversity (alpha diversity), despite the inevitable loss of taxonomic information inherent tometabarcoding. 4. Alpha and beta diversity metrics are the raw materials of ecology and the environmental sci- ences, facilitating assessment of the state of the environment with a broad and efficient measure of biodiversity","author":[{"dropping-particle":"","family":"Yu","given":"Douglas W.","non-dropping-particle":"","parse-names":false,"suffix":""},{"dropping-particle":"","family":"Ji","given":"Yinqiu","non-dropping-particle":"","parse-names":false,"suffix":""},{"dropping-particle":"","family":"Emerson","given":"Brent C.","non-dropping-particle":"","parse-names":false,"suffix":""},{"dropping-particle":"","family":"Wang","given":"Xiaoyang","non-dropping-particle":"","parse-names":false,"suffix":""},{"dropping-particle":"","family":"Ye","given":"Chengxi","non-dropping-particle":"","parse-names":false,"suffix":""},{"dropping-particle":"","family":"Yang","given":"Chunyan","non-dropping-particle":"","parse-names":false,"suffix":""},{"dropping-particle":"","family":"Ding","given":"Zhaoli","non-dropping-particle":"","parse-names":false,"suffix":""}],"container-title":"Methods in Ecology and Evolution","id":"ITEM-2","issue":"4","issued":{"date-parts":[["2012"]]},"page":"613-623","title":"Biodiversity soup: Metabarcoding of arthropods for rapid biodiversity assessment and biomonitoring","type":"article-journal","volume":"3"},"uris":["http://www.mendeley.com/documents/?uuid=bfe08dd7-141d-4ee4-98a8-e184e9fb9dae"]},{"id":"ITEM-3","itemData":{"DOI":"10.1186/1742-9994-10-34","ISBN":"1742-9994 (Print)\\r1742-9994 (Linking)","ISSN":"17429994","PMID":"23767809","abstract":"INTRODUCTION: The PCR-based analysis of homologous genes has become one of the most powerful approaches for species detection and identification, particularly with the recent availability of Next Generation Sequencing platforms (NGS) making it possible to identify species composition from a broad range of environmental samples. Identifying species from these samples relies on the ability to match sequences with reference barcodes for taxonomic identification. Unfortunately, most studies of environmental samples have targeted ribosomal markers, despite the fact that the mitochondrial Cytochrome c Oxidase subunit I gene (COI) is by far the most widely available sequence region in public reference libraries. This is largely because the available versatile (\"universal\") COI primers target the 658 barcoding region, whose size is considered too large for many NGS applications. Moreover, traditional barcoding primers are known to be poorly conserved across some taxonomic groups.\\n\\nRESULTS: We first design a new PCR primer within the highly variable mitochondrial COI region, the \"mlCOIintF\" primer. We then show that this newly designed forward primer combined with the \"jgHCO2198\" reverse primer to target a 313 bp fragment performs well across metazoan diversity, with higher success rates than versatile primer sets traditionally used for DNA barcoding (i.e. LCO1490/HCO2198). Finally, we demonstrate how the shorter COI fragment coupled with an efficient bioinformatics pipeline can be used to characterize species diversity from environmental samples by pyrosequencing. We examine the gut contents of three species of planktivorous and benthivorous coral reef fish (family: Apogonidae and Holocentridae). After the removal of dubious COI sequences, we obtained a total of 334 prey Operational Taxonomic Units (OTUs) belonging to 14 phyla from 16 fish guts. Of these, 52.5% matched a reference barcode (&gt;98% sequence similarity) and an additional 32% could be assigned to a higher taxonomic level using Bayesian assignment.\\n\\nCONCLUSIONS: The molecular analysis of gut contents targeting the 313 COI fragment using the newly designed mlCOIintF primer in combination with the jgHCO2198 primer offers enormous promise for metazoan metabarcoding studies. We believe that this primer set will be a valuable asset for a range of applications from large-scale biodiversity assessments to food web studies.","author":[{"dropping-particle":"","family":"Leray","given":"Matthieu","non-dropping-particle":"","parse-names":false,"suffix":""},{"dropping-particle":"","family":"Yang","given":"Joy Y.","non-dropping-particle":"","parse-names":false,"suffix":""},{"dropping-particle":"","family":"Meyer","given":"Christopher P.","non-dropping-particle":"","parse-names":false,"suffix":""},{"dropping-particle":"","family":"Mills","given":"Suzanne C.","non-dropping-particle":"","parse-names":false,"suffix":""},{"dropping-particle":"","family":"Agudelo","given":"Natalia","non-dropping-particle":"","parse-names":false,"suffix":""},{"dropping-particle":"","family":"Ranwez","given":"Vincent","non-dropping-particle":"","parse-names":false,"suffix":""},{"dropping-particle":"","family":"Boehm","given":"Joel T.","non-dropping-particle":"","parse-names":false,"suffix":""},{"dropping-particle":"","family":"Machida","given":"Ryuji J.","non-dropping-particle":"","parse-names":false,"suffix":""}],"container-title":"Frontiers in Zoology","id":"ITEM-3","issue":"1","issued":{"date-parts":[["2013"]]},"page":"1","publisher":"Frontiers in Zoology","title":"A new versatile primer set targeting a short fragment of the mitochondrial COI region for metabarcoding metazoan diversity: Application for characterizing coral reef fish gut contents","type":"article-journal","volume":"10"},"uris":["http://www.mendeley.com/documents/?uuid=97e7cb9d-ec90-4210-a6f8-fac3b0a3f39b"]}],"mendeley":{"formattedCitation":"(Krehenwinkel et al., 2017; Leray et al., 2013; Yu et al., 2012)","plainTextFormattedCitation":"(Krehenwinkel et al., 2017; Leray et al., 2013; Yu et al., 2012)","previouslyFormattedCitation":"(Krehenwinkel et al., 2017; Leray et al., 2013; Yu et al., 2012)"},"properties":{"noteIndex":0},"schema":"https://github.com/citation-style-language/schema/raw/master/csl-citation.json"}</w:instrText>
       </w:r>
       <w:r>
         <w:rPr>
@@ -6573,7 +6564,7 @@
           <w:bCs/>
           <w:noProof/>
         </w:rPr>
-        <w:t>(Krehenwinkel et al., 2016; Leray et al., 2013; Yu et al., 2012)</w:t>
+        <w:t>(Krehenwinkel et al., 2017; Leray et al., 2013; Yu et al., 2012)</w:t>
       </w:r>
       <w:r>
         <w:rPr>
@@ -6730,7 +6721,21 @@
           <w:rFonts w:ascii="Times New Roman" w:hAnsi="Times New Roman" w:cs="Times New Roman"/>
           <w:bCs/>
         </w:rPr>
-        <w:t xml:space="preserve"> (2016) for use in diet analyses of invertebrate </w:t>
+        <w:t xml:space="preserve"> (201</w:t>
+      </w:r>
+      <w:r>
+        <w:rPr>
+          <w:rFonts w:ascii="Times New Roman" w:hAnsi="Times New Roman" w:cs="Times New Roman"/>
+          <w:bCs/>
+        </w:rPr>
+        <w:t>7</w:t>
+      </w:r>
+      <w:r>
+        <w:rPr>
+          <w:rFonts w:ascii="Times New Roman" w:hAnsi="Times New Roman" w:cs="Times New Roman"/>
+          <w:bCs/>
+        </w:rPr>
+        <w:t xml:space="preserve">) for use in diet analyses of invertebrate </w:t>
       </w:r>
       <w:r>
         <w:rPr>
@@ -10757,7 +10762,7 @@
           <w:rFonts w:ascii="Times New Roman" w:hAnsi="Times New Roman" w:cs="Times New Roman"/>
           <w:bCs/>
         </w:rPr>
-        <w:instrText>ADDIN CSL_CITATION {"citationItems":[{"id":"ITEM-1","itemData":{"DOI":"10.1111/2041-210X.12647","ISSN":"2041210X","author":[{"dropping-particle":"","family":"Krehenwinkel","given":"Henrik","non-dropping-particle":"","parse-names":false,"suffix":""},{"dropping-particle":"","family":"Kennedy","given":"Susan","non-dropping-particle":"","parse-names":false,"suffix":""},{"dropping-particle":"","family":"Pekar","given":"Stano","non-dropping-particle":"","parse-names":false,"suffix":""},{"dropping-particle":"","family":"Gillespie","given":"Rosemary G.","non-dropping-particle":"","parse-names":false,"suffix":""}],"container-title":"Methods in Ecology and Evolution","id":"ITEM-1","issued":{"date-parts":[["2016"]]},"note":"NULL","page":"126-134","title":"A cost-efficient and simple protocol to enrich prey DNA from extractions of predatory arthropods for large-scale gut content analysis by Illumina sequencing","type":"article-journal","volume":"8"},"uris":["http://www.mendeley.com/documents/?uuid=fb2e8175-4a49-469a-9a3f-fd691bab5def"]}],"mendeley":{"formattedCitation":"(Krehenwinkel et al., 2016)","manualFormatting":"Krehenwinkel et al., 2016)","plainTextFormattedCitation":"(Krehenwinkel et al., 2016)","previouslyFormattedCitation":"(Krehenwinkel et al., 2016)"},"properties":{"noteIndex":0},"schema":"https://github.com/citation-style-language/schema/raw/master/csl-citation.json"}</w:instrText>
+        <w:instrText>ADDIN CSL_CITATION {"citationItems":[{"id":"ITEM-1","itemData":{"DOI":"10.1111/2041-210X.12647","ISSN":"2041-210X","author":[{"dropping-particle":"","family":"Krehenwinkel","given":"Henrik","non-dropping-particle":"","parse-names":false,"suffix":""},{"dropping-particle":"","family":"Kennedy","given":"Susan","non-dropping-particle":"","parse-names":false,"suffix":""},{"dropping-particle":"","family":"Pekár","given":"Stano","non-dropping-particle":"","parse-names":false,"suffix":""},{"dropping-particle":"","family":"Gillespie","given":"Rosemary G.","non-dropping-particle":"","parse-names":false,"suffix":""}],"container-title":"Methods in Ecology and Evolution","editor":[{"dropping-particle":"","family":"Johnston","given":"Susan","non-dropping-particle":"","parse-names":false,"suffix":""}],"id":"ITEM-1","issue":"1","issued":{"date-parts":[["2017","1","29"]]},"note":"NULL","page":"126-134","title":"A cost‐efficient and simple protocol to enrich prey DNA from extractions of predatory arthropods for large‐scale gut content analysis by Illumina sequencing","type":"article-journal","volume":"8"},"uris":["http://www.mendeley.com/documents/?uuid=fb2e8175-4a49-469a-9a3f-fd691bab5def"]}],"mendeley":{"formattedCitation":"(Krehenwinkel et al., 2017)","manualFormatting":"Krehenwinkel et al., 2017)","plainTextFormattedCitation":"(Krehenwinkel et al., 2017)","previouslyFormattedCitation":"(Krehenwinkel et al., 2017)"},"properties":{"noteIndex":0},"schema":"https://github.com/citation-style-language/schema/raw/master/csl-citation.json"}</w:instrText>
       </w:r>
       <w:r>
         <w:rPr>
@@ -10772,7 +10777,7 @@
           <w:bCs/>
           <w:noProof/>
         </w:rPr>
-        <w:t>Krehenwinkel et al., 2016)</w:t>
+        <w:t>Krehenwinkel et al., 2017)</w:t>
       </w:r>
       <w:r>
         <w:rPr>
@@ -14081,7 +14086,7 @@
           <w:rFonts w:ascii="Times New Roman" w:hAnsi="Times New Roman" w:cs="Times New Roman"/>
           <w:bCs/>
         </w:rPr>
-        <w:t>ten</w:t>
+        <w:t>10</w:t>
       </w:r>
       <w:r>
         <w:rPr>
@@ -14257,7 +14262,37 @@
           <w:rFonts w:ascii="Times New Roman" w:hAnsi="Times New Roman" w:cs="Times New Roman"/>
           <w:bCs/>
         </w:rPr>
-        <w:t xml:space="preserve"> with surface sterilization</w:t>
+        <w:t xml:space="preserve"> </w:t>
+      </w:r>
+      <w:r>
+        <w:rPr>
+          <w:rFonts w:ascii="Times New Roman" w:hAnsi="Times New Roman" w:cs="Times New Roman"/>
+          <w:bCs/>
+        </w:rPr>
+        <w:t>(</w:t>
+      </w:r>
+      <w:r>
+        <w:rPr>
+          <w:rFonts w:ascii="Times New Roman" w:hAnsi="Times New Roman" w:cs="Times New Roman"/>
+          <w:bCs/>
+          <w:i/>
+          <w:iCs/>
+        </w:rPr>
+        <w:t>O. japonica</w:t>
+      </w:r>
+      <w:r>
+        <w:rPr>
+          <w:rFonts w:ascii="Times New Roman" w:hAnsi="Times New Roman" w:cs="Times New Roman"/>
+          <w:bCs/>
+        </w:rPr>
+        <w:t xml:space="preserve">) </w:t>
+      </w:r>
+      <w:r>
+        <w:rPr>
+          <w:rFonts w:ascii="Times New Roman" w:hAnsi="Times New Roman" w:cs="Times New Roman"/>
+          <w:bCs/>
+        </w:rPr>
+        <w:t>with surface sterilization</w:t>
       </w:r>
       <w:r>
         <w:rPr>
@@ -14285,14 +14320,49 @@
           <w:rFonts w:ascii="Times New Roman" w:hAnsi="Times New Roman" w:cs="Times New Roman"/>
           <w:bCs/>
         </w:rPr>
-        <w:t xml:space="preserve">of the unsterilized </w:t>
-      </w:r>
-      <w:r>
-        <w:rPr>
-          <w:rFonts w:ascii="Times New Roman" w:hAnsi="Times New Roman" w:cs="Times New Roman"/>
-          <w:bCs/>
-        </w:rPr>
-        <w:t xml:space="preserve">to 50% of the </w:t>
+        <w:t>in</w:t>
+      </w:r>
+      <w:r>
+        <w:rPr>
+          <w:rFonts w:ascii="Times New Roman" w:hAnsi="Times New Roman" w:cs="Times New Roman"/>
+          <w:bCs/>
+        </w:rPr>
+        <w:t xml:space="preserve"> the unsterilized</w:t>
+      </w:r>
+      <w:r>
+        <w:rPr>
+          <w:rFonts w:ascii="Times New Roman" w:hAnsi="Times New Roman" w:cs="Times New Roman"/>
+          <w:bCs/>
+        </w:rPr>
+        <w:t xml:space="preserve"> population</w:t>
+      </w:r>
+      <w:r>
+        <w:rPr>
+          <w:rFonts w:ascii="Times New Roman" w:hAnsi="Times New Roman" w:cs="Times New Roman"/>
+          <w:bCs/>
+        </w:rPr>
+        <w:t xml:space="preserve"> </w:t>
+      </w:r>
+      <w:r>
+        <w:rPr>
+          <w:rFonts w:ascii="Times New Roman" w:hAnsi="Times New Roman" w:cs="Times New Roman"/>
+          <w:bCs/>
+        </w:rPr>
+        <w:t xml:space="preserve">to 50% </w:t>
+      </w:r>
+      <w:r>
+        <w:rPr>
+          <w:rFonts w:ascii="Times New Roman" w:hAnsi="Times New Roman" w:cs="Times New Roman"/>
+          <w:bCs/>
+        </w:rPr>
+        <w:t>in</w:t>
+      </w:r>
+      <w:r>
+        <w:rPr>
+          <w:rFonts w:ascii="Times New Roman" w:hAnsi="Times New Roman" w:cs="Times New Roman"/>
+          <w:bCs/>
+        </w:rPr>
+        <w:t xml:space="preserve"> the </w:t>
       </w:r>
       <w:r>
         <w:rPr>
@@ -14341,7 +14411,22 @@
           <w:rFonts w:ascii="Times New Roman" w:hAnsi="Times New Roman" w:cs="Times New Roman"/>
           <w:bCs/>
         </w:rPr>
-        <w:t xml:space="preserve">suggests that some </w:t>
+        <w:t xml:space="preserve">suggests that </w:t>
+      </w:r>
+      <w:proofErr w:type="gramStart"/>
+      <w:r>
+        <w:rPr>
+          <w:rFonts w:ascii="Times New Roman" w:hAnsi="Times New Roman" w:cs="Times New Roman"/>
+          <w:bCs/>
+        </w:rPr>
+        <w:t>this</w:t>
+      </w:r>
+      <w:r>
+        <w:rPr>
+          <w:rFonts w:ascii="Times New Roman" w:hAnsi="Times New Roman" w:cs="Times New Roman"/>
+          <w:bCs/>
+        </w:rPr>
+        <w:t xml:space="preserve"> </w:t>
       </w:r>
       <w:r>
         <w:rPr>
@@ -14355,35 +14440,65 @@
           <w:rFonts w:ascii="Times New Roman" w:hAnsi="Times New Roman" w:cs="Times New Roman"/>
           <w:bCs/>
         </w:rPr>
-        <w:t xml:space="preserve">environments may be more prone to surface contamination that could alter the ecological interpretations of diet metabarcoding </w:t>
-      </w:r>
-      <w:r>
-        <w:rPr>
-          <w:rFonts w:ascii="Times New Roman" w:hAnsi="Times New Roman" w:cs="Times New Roman"/>
-          <w:bCs/>
-        </w:rPr>
-        <w:t>data</w:t>
-      </w:r>
-      <w:r>
-        <w:rPr>
-          <w:rFonts w:ascii="Times New Roman" w:hAnsi="Times New Roman" w:cs="Times New Roman"/>
-          <w:bCs/>
-        </w:rPr>
-        <w:t>.</w:t>
-      </w:r>
-      <w:r>
-        <w:rPr>
-          <w:rFonts w:ascii="Times New Roman" w:hAnsi="Times New Roman" w:cs="Times New Roman"/>
-          <w:bCs/>
-        </w:rPr>
-        <w:t xml:space="preserve"> </w:t>
-      </w:r>
-      <w:r>
-        <w:rPr>
-          <w:rFonts w:ascii="Times New Roman" w:hAnsi="Times New Roman" w:cs="Times New Roman"/>
-          <w:bCs/>
-        </w:rPr>
-        <w:t xml:space="preserve">This evidence of possible surface contamination suggests that surface sterilization may be an appropriate validation step prior to conducting a diet DNA metabarcoding study in </w:t>
+        <w:t>environments</w:t>
+      </w:r>
+      <w:proofErr w:type="gramEnd"/>
+      <w:r>
+        <w:rPr>
+          <w:rFonts w:ascii="Times New Roman" w:hAnsi="Times New Roman" w:cs="Times New Roman"/>
+          <w:bCs/>
+        </w:rPr>
+        <w:t xml:space="preserve"> may be more prone to surface contamination that could alter the ecological interpretations of </w:t>
+      </w:r>
+      <w:r>
+        <w:rPr>
+          <w:rFonts w:ascii="Times New Roman" w:hAnsi="Times New Roman" w:cs="Times New Roman"/>
+          <w:bCs/>
+        </w:rPr>
+        <w:t xml:space="preserve">consumption for </w:t>
+      </w:r>
+      <w:r>
+        <w:rPr>
+          <w:rFonts w:ascii="Times New Roman" w:hAnsi="Times New Roman" w:cs="Times New Roman"/>
+          <w:bCs/>
+          <w:i/>
+          <w:iCs/>
+        </w:rPr>
+        <w:t>H</w:t>
+      </w:r>
+      <w:r>
+        <w:rPr>
+          <w:rFonts w:ascii="Times New Roman" w:hAnsi="Times New Roman" w:cs="Times New Roman"/>
+          <w:bCs/>
+          <w:i/>
+          <w:iCs/>
+        </w:rPr>
+        <w:t xml:space="preserve">. </w:t>
+      </w:r>
+      <w:proofErr w:type="spellStart"/>
+      <w:r>
+        <w:rPr>
+          <w:rFonts w:ascii="Times New Roman" w:hAnsi="Times New Roman" w:cs="Times New Roman"/>
+          <w:bCs/>
+          <w:i/>
+          <w:iCs/>
+        </w:rPr>
+        <w:t>venatoria</w:t>
+      </w:r>
+      <w:proofErr w:type="spellEnd"/>
+      <w:r>
+        <w:rPr>
+          <w:rFonts w:ascii="Times New Roman" w:hAnsi="Times New Roman" w:cs="Times New Roman"/>
+          <w:bCs/>
+        </w:rPr>
+        <w:t>. Evidence</w:t>
+      </w:r>
+      <w:r>
+        <w:rPr>
+          <w:rFonts w:ascii="Times New Roman" w:hAnsi="Times New Roman" w:cs="Times New Roman"/>
+          <w:bCs/>
+        </w:rPr>
+        <w:t xml:space="preserve"> of possible surface contamination suggests that surface sterilization may be an appropriate validation step prior to conducting a diet DNA metabarcoding study in </w:t>
       </w:r>
       <w:r>
         <w:rPr>
@@ -14418,7 +14533,7 @@
           <w:rFonts w:ascii="Times New Roman" w:hAnsi="Times New Roman" w:cs="Times New Roman"/>
           <w:bCs/>
         </w:rPr>
-        <w:t xml:space="preserve"> diet item, 86% </w:t>
+        <w:t xml:space="preserve"> diet </w:t>
       </w:r>
       <w:r>
         <w:rPr>
@@ -14426,14 +14541,51 @@
           <w:bCs/>
         </w:rPr>
         <w:lastRenderedPageBreak/>
-        <w:t>with natural-fed diet items)</w:t>
-      </w:r>
-      <w:r>
-        <w:rPr>
-          <w:rFonts w:ascii="Times New Roman" w:hAnsi="Times New Roman" w:cs="Times New Roman"/>
-          <w:bCs/>
-        </w:rPr>
-        <w:t>, suggesting that DNA diet analyses are an effective method in both mesocosm and natural environments for capturing consumptive interactions</w:t>
+        <w:t>item, 86% with natural</w:t>
+      </w:r>
+      <w:r>
+        <w:rPr>
+          <w:rFonts w:ascii="Times New Roman" w:hAnsi="Times New Roman" w:cs="Times New Roman"/>
+          <w:bCs/>
+        </w:rPr>
+        <w:t>ly-</w:t>
+      </w:r>
+      <w:proofErr w:type="spellStart"/>
+      <w:r>
+        <w:rPr>
+          <w:rFonts w:ascii="Times New Roman" w:hAnsi="Times New Roman" w:cs="Times New Roman"/>
+          <w:bCs/>
+        </w:rPr>
+        <w:t>occuring</w:t>
+      </w:r>
+      <w:proofErr w:type="spellEnd"/>
+      <w:r>
+        <w:rPr>
+          <w:rFonts w:ascii="Times New Roman" w:hAnsi="Times New Roman" w:cs="Times New Roman"/>
+          <w:bCs/>
+        </w:rPr>
+        <w:t xml:space="preserve"> diet items)</w:t>
+      </w:r>
+      <w:r>
+        <w:rPr>
+          <w:rFonts w:ascii="Times New Roman" w:hAnsi="Times New Roman" w:cs="Times New Roman"/>
+          <w:bCs/>
+        </w:rPr>
+        <w:t xml:space="preserve">, suggesting that DNA diet analyses are an effective method in both </w:t>
+      </w:r>
+      <w:r>
+        <w:rPr>
+          <w:rFonts w:ascii="Times New Roman" w:hAnsi="Times New Roman" w:cs="Times New Roman"/>
+          <w:bCs/>
+        </w:rPr>
+        <w:t xml:space="preserve">natural and mesocosm </w:t>
+      </w:r>
+      <w:r>
+        <w:rPr>
+          <w:rFonts w:ascii="Times New Roman" w:hAnsi="Times New Roman" w:cs="Times New Roman"/>
+          <w:bCs/>
+        </w:rPr>
+        <w:t>environments for capturing consumptive interactions</w:t>
       </w:r>
       <w:r>
         <w:rPr>
@@ -14701,7 +14853,6 @@
         </w:rPr>
         <w:t>(</w:t>
       </w:r>
-      <w:proofErr w:type="spellStart"/>
       <w:r>
         <w:rPr>
           <w:rFonts w:ascii="Times New Roman" w:hAnsi="Times New Roman" w:cs="Times New Roman"/>
@@ -14729,16 +14880,7 @@
           <w:bCs/>
           <w:noProof/>
         </w:rPr>
-        <w:t>Burgdorf</w:t>
-      </w:r>
-      <w:proofErr w:type="spellEnd"/>
-      <w:r>
-        <w:rPr>
-          <w:rFonts w:ascii="Times New Roman" w:hAnsi="Times New Roman" w:cs="Times New Roman"/>
-          <w:bCs/>
-          <w:noProof/>
-        </w:rPr>
-        <w:t xml:space="preserve"> et al., 2014)</w:t>
+        <w:t>Burgdorf et al., 2014)</w:t>
       </w:r>
       <w:r>
         <w:rPr>
@@ -14830,7 +14972,7 @@
           <w:rFonts w:ascii="Times New Roman" w:hAnsi="Times New Roman" w:cs="Times New Roman"/>
           <w:bCs/>
         </w:rPr>
-        <w:t xml:space="preserve">and so likely to contaminate studies targeting specific subgroups of </w:t>
+        <w:t xml:space="preserve">and likely to contaminate studies targeting specific subgroups of </w:t>
       </w:r>
       <w:r>
         <w:rPr>
@@ -14900,7 +15042,7 @@
           <w:rFonts w:ascii="Times New Roman" w:hAnsi="Times New Roman" w:cs="Times New Roman"/>
           <w:bCs/>
         </w:rPr>
-        <w:instrText>ADDIN CSL_CITATION {"citationItems":[{"id":"ITEM-1","itemData":{"DOI":"10.1111/2041-210X.12647","ISSN":"2041210X","author":[{"dropping-particle":"","family":"Krehenwinkel","given":"Henrik","non-dropping-particle":"","parse-names":false,"suffix":""},{"dropping-particle":"","family":"Kennedy","given":"Susan","non-dropping-particle":"","parse-names":false,"suffix":""},{"dropping-particle":"","family":"Pekar","given":"Stano","non-dropping-particle":"","parse-names":false,"suffix":""},{"dropping-particle":"","family":"Gillespie","given":"Rosemary G.","non-dropping-particle":"","parse-names":false,"suffix":""}],"container-title":"Methods in Ecology and Evolution","id":"ITEM-1","issued":{"date-parts":[["2016"]]},"note":"NULL","page":"126-134","title":"A cost-efficient and simple protocol to enrich prey DNA from extractions of predatory arthropods for large-scale gut content analysis by Illumina sequencing","type":"article-journal","volume":"8"},"uris":["http://www.mendeley.com/documents/?uuid=fb2e8175-4a49-469a-9a3f-fd691bab5def"]}],"mendeley":{"formattedCitation":"(Krehenwinkel et al., 2016)","manualFormatting":"Krehenwinkel et al., 2016)","plainTextFormattedCitation":"(Krehenwinkel et al., 2016)","previouslyFormattedCitation":"(Krehenwinkel et al., 2016)"},"properties":{"noteIndex":0},"schema":"https://github.com/citation-style-language/schema/raw/master/csl-citation.json"}</w:instrText>
+        <w:instrText>ADDIN CSL_CITATION {"citationItems":[{"id":"ITEM-1","itemData":{"DOI":"10.1111/2041-210X.12647","ISSN":"2041-210X","author":[{"dropping-particle":"","family":"Krehenwinkel","given":"Henrik","non-dropping-particle":"","parse-names":false,"suffix":""},{"dropping-particle":"","family":"Kennedy","given":"Susan","non-dropping-particle":"","parse-names":false,"suffix":""},{"dropping-particle":"","family":"Pekár","given":"Stano","non-dropping-particle":"","parse-names":false,"suffix":""},{"dropping-particle":"","family":"Gillespie","given":"Rosemary G.","non-dropping-particle":"","parse-names":false,"suffix":""}],"container-title":"Methods in Ecology and Evolution","editor":[{"dropping-particle":"","family":"Johnston","given":"Susan","non-dropping-particle":"","parse-names":false,"suffix":""}],"id":"ITEM-1","issue":"1","issued":{"date-parts":[["2017","1","29"]]},"note":"NULL","page":"126-134","title":"A cost‐efficient and simple protocol to enrich prey DNA from extractions of predatory arthropods for large‐scale gut content analysis by Illumina sequencing","type":"article-journal","volume":"8"},"uris":["http://www.mendeley.com/documents/?uuid=fb2e8175-4a49-469a-9a3f-fd691bab5def"]}],"mendeley":{"formattedCitation":"(Krehenwinkel et al., 2017)","manualFormatting":"Krehenwinkel et al., 2017)","plainTextFormattedCitation":"(Krehenwinkel et al., 2017)","previouslyFormattedCitation":"(Krehenwinkel et al., 2017)"},"properties":{"noteIndex":0},"schema":"https://github.com/citation-style-language/schema/raw/master/csl-citation.json"}</w:instrText>
       </w:r>
       <w:r>
         <w:rPr>
@@ -14915,7 +15057,23 @@
           <w:bCs/>
           <w:noProof/>
         </w:rPr>
-        <w:t>Krehenwinkel et al., 2016)</w:t>
+        <w:t>Krehenwinkel et al., 201</w:t>
+      </w:r>
+      <w:r>
+        <w:rPr>
+          <w:rFonts w:ascii="Times New Roman" w:hAnsi="Times New Roman" w:cs="Times New Roman"/>
+          <w:bCs/>
+          <w:noProof/>
+        </w:rPr>
+        <w:t>7</w:t>
+      </w:r>
+      <w:r>
+        <w:rPr>
+          <w:rFonts w:ascii="Times New Roman" w:hAnsi="Times New Roman" w:cs="Times New Roman"/>
+          <w:bCs/>
+          <w:noProof/>
+        </w:rPr>
+        <w:t>)</w:t>
       </w:r>
       <w:r>
         <w:rPr>
@@ -14943,7 +15101,28 @@
           <w:rFonts w:ascii="Times New Roman" w:hAnsi="Times New Roman" w:cs="Times New Roman"/>
           <w:bCs/>
         </w:rPr>
-        <w:t xml:space="preserve"> and the specificity of our PCR amplification protocol</w:t>
+        <w:t xml:space="preserve"> and the specificity of our </w:t>
+      </w:r>
+      <w:r>
+        <w:rPr>
+          <w:rFonts w:ascii="Times New Roman" w:hAnsi="Times New Roman" w:cs="Times New Roman"/>
+          <w:bCs/>
+        </w:rPr>
+        <w:t xml:space="preserve">DNA size-selection protocol and </w:t>
+      </w:r>
+      <w:r>
+        <w:rPr>
+          <w:rFonts w:ascii="Times New Roman" w:hAnsi="Times New Roman" w:cs="Times New Roman"/>
+          <w:bCs/>
+        </w:rPr>
+        <w:t xml:space="preserve">PCR </w:t>
+      </w:r>
+      <w:r>
+        <w:rPr>
+          <w:rFonts w:ascii="Times New Roman" w:hAnsi="Times New Roman" w:cs="Times New Roman"/>
+          <w:bCs/>
+        </w:rPr>
+        <w:t>primers</w:t>
       </w:r>
       <w:r>
         <w:rPr>
@@ -14964,7 +15143,7 @@
           <w:rFonts w:ascii="Times New Roman" w:hAnsi="Times New Roman" w:cs="Times New Roman"/>
           <w:bCs/>
         </w:rPr>
-        <w:instrText>ADDIN CSL_CITATION {"citationItems":[{"id":"ITEM-1","itemData":{"DOI":"10.1002/ece3.3192","ISSN":"20457758","abstract":"Environmental bulk samples often contain many different taxa that vary several orders of magnitude in biomass. This can be problematic in DNA metabarcoding and metagenomic high-throughput sequencing approaches, as large specimens contribute disproportionately high amounts of DNA template. Thus, a few specimens of high biomass will dominate the dataset, potentially leading to smaller specimens remaining undetected. Sorting of samples by specimen size (as a proxy for biomass) and balancing the amounts of tissue used per size fraction should improve detection rates, but this approach has not been systematically tested. Here, we explored the effects of size sorting on taxa detection using two freshwater macroinvertebrate bulk samples, collected from a low-mountain stream in Germany. Specimens were morphologically identified and sorted into three size classes (body size &lt; 2.5 × 5, 5 × 10, and up to 10 × 20 mm). Tissue powder from each size category was extracted individually and pooled based on tissue weight to simulate samples that were not sorted by biomass (\"Unsorted\"). Additionally, size fractions were pooled so that each specimen contributed approximately equal amounts of biomass (\"Sorted\"). Mock samples were amplified using four different DNA metabarcoding primer sets targeting the Cytochrome c oxidase I (COI) gene. Sorting taxa by size and pooling them proportionately according to their abundance lead to a more equal amplification of taxa compared to the processing of complete samples without sorting. The sorted samples recovered 30% more taxa than the unsorted samples at the same sequencing depth. Our results imply that sequencing depth can be decreased approximately fivefold when sorting the samples into three size classes and pooling by specimen abundance. Even coarse size sorting can substantially improve taxa detection using DNA metabarcoding. While high-throughput sequencing will become more accessible and cheaper within the next years, sorting bulk samples by specimen biomass or size is a simple yet efficient method to reduce current sequencing costs.","author":[{"dropping-particle":"","family":"Elbrecht","given":"Vasco","non-dropping-particle":"","parse-names":false,"suffix":""},{"dropping-particle":"","family":"Peinert","given":"Bianca","non-dropping-particle":"","parse-names":false,"suffix":""},{"dropping-particle":"","family":"Leese","given":"Florian","non-dropping-particle":"","parse-names":false,"suffix":""}],"container-title":"Ecology and Evolution","id":"ITEM-1","issue":"17","issued":{"date-parts":[["2017"]]},"page":"6918-6926","title":"Sorting things out: Assessing effects of unequal specimen biomass on DNA metabarcoding","type":"article-journal","volume":"7"},"uris":["http://www.mendeley.com/documents/?uuid=058c69cc-b8ff-4a8f-996f-2e1024b5c941"]}],"mendeley":{"formattedCitation":"(Elbrecht et al., 2017)","plainTextFormattedCitation":"(Elbrecht et al., 2017)","previouslyFormattedCitation":"(Elbrecht et al., 2017)"},"properties":{"noteIndex":0},"schema":"https://github.com/citation-style-language/schema/raw/master/csl-citation.json"}</w:instrText>
+        <w:instrText>ADDIN CSL_CITATION {"citationItems":[{"id":"ITEM-1","itemData":{"DOI":"10.1002/ece3.3192","ISSN":"20457758","abstract":"Environmental bulk samples often contain many different taxa that vary several orders of magnitude in biomass. This can be problematic in DNA metabarcoding and metagenomic high-throughput sequencing approaches, as large specimens contribute disproportionately high amounts of DNA template. Thus, a few specimens of high biomass will dominate the dataset, potentially leading to smaller specimens remaining undetected. Sorting of samples by specimen size (as a proxy for biomass) and balancing the amounts of tissue used per size fraction should improve detection rates, but this approach has not been systematically tested. Here, we explored the effects of size sorting on taxa detection using two freshwater macroinvertebrate bulk samples, collected from a low-mountain stream in Germany. Specimens were morphologically identified and sorted into three size classes (body size &lt; 2.5 × 5, 5 × 10, and up to 10 × 20 mm). Tissue powder from each size category was extracted individually and pooled based on tissue weight to simulate samples that were not sorted by biomass (\"Unsorted\"). Additionally, size fractions were pooled so that each specimen contributed approximately equal amounts of biomass (\"Sorted\"). Mock samples were amplified using four different DNA metabarcoding primer sets targeting the Cytochrome c oxidase I (COI) gene. Sorting taxa by size and pooling them proportionately according to their abundance lead to a more equal amplification of taxa compared to the processing of complete samples without sorting. The sorted samples recovered 30% more taxa than the unsorted samples at the same sequencing depth. Our results imply that sequencing depth can be decreased approximately fivefold when sorting the samples into three size classes and pooling by specimen abundance. Even coarse size sorting can substantially improve taxa detection using DNA metabarcoding. While high-throughput sequencing will become more accessible and cheaper within the next years, sorting bulk samples by specimen biomass or size is a simple yet efficient method to reduce current sequencing costs.","author":[{"dropping-particle":"","family":"Elbrecht","given":"Vasco","non-dropping-particle":"","parse-names":false,"suffix":""},{"dropping-particle":"","family":"Peinert","given":"Bianca","non-dropping-particle":"","parse-names":false,"suffix":""},{"dropping-particle":"","family":"Leese","given":"Florian","non-dropping-particle":"","parse-names":false,"suffix":""}],"container-title":"Ecology and Evolution","id":"ITEM-1","issue":"17","issued":{"date-parts":[["2017"]]},"page":"6918-6926","title":"Sorting things out: Assessing effects of unequal specimen biomass on DNA metabarcoding","type":"article-journal","volume":"7"},"uris":["http://www.mendeley.com/documents/?uuid=058c69cc-b8ff-4a8f-996f-2e1024b5c941"]},{"id":"ITEM-2","itemData":{"DOI":"10.1111/2041-210X.12647","ISSN":"2041-210X","author":[{"dropping-particle":"","family":"Krehenwinkel","given":"Henrik","non-dropping-particle":"","parse-names":false,"suffix":""},{"dropping-particle":"","family":"Kennedy","given":"Susan","non-dropping-particle":"","parse-names":false,"suffix":""},{"dropping-particle":"","family":"Pekár","given":"Stano","non-dropping-particle":"","parse-names":false,"suffix":""},{"dropping-particle":"","family":"Gillespie","given":"Rosemary G.","non-dropping-particle":"","parse-names":false,"suffix":""}],"container-title":"Methods in Ecology and Evolution","editor":[{"dropping-particle":"","family":"Johnston","given":"Susan","non-dropping-particle":"","parse-names":false,"suffix":""}],"id":"ITEM-2","issue":"1","issued":{"date-parts":[["2017","1","29"]]},"note":"NULL","page":"126-134","title":"A cost‐efficient and simple protocol to enrich prey DNA from extractions of predatory arthropods for large‐scale gut content analysis by Illumina sequencing","type":"article-journal","volume":"8"},"uris":["http://www.mendeley.com/documents/?uuid=fb2e8175-4a49-469a-9a3f-fd691bab5def"]}],"mendeley":{"formattedCitation":"(Elbrecht et al., 2017; Krehenwinkel et al., 2017)","plainTextFormattedCitation":"(Elbrecht et al., 2017; Krehenwinkel et al., 2017)","previouslyFormattedCitation":"(Elbrecht et al., 2017)"},"properties":{"noteIndex":0},"schema":"https://github.com/citation-style-language/schema/raw/master/csl-citation.json"}</w:instrText>
       </w:r>
       <w:r>
         <w:rPr>
@@ -14979,7 +15158,7 @@
           <w:bCs/>
           <w:noProof/>
         </w:rPr>
-        <w:t>(Elbrecht et al., 2017)</w:t>
+        <w:t>(Elbrecht et al., 2017; Krehenwinkel et al., 2017)</w:t>
       </w:r>
       <w:r>
         <w:rPr>
@@ -15056,14 +15235,7 @@
           <w:rFonts w:ascii="Times New Roman" w:hAnsi="Times New Roman" w:cs="Times New Roman"/>
           <w:bCs/>
         </w:rPr>
-        <w:t xml:space="preserve"> using broad, universal primer sets (e.g. those in this study)</w:t>
-      </w:r>
-      <w:r>
-        <w:rPr>
-          <w:rFonts w:ascii="Times New Roman" w:hAnsi="Times New Roman" w:cs="Times New Roman"/>
-          <w:bCs/>
-        </w:rPr>
-        <w:t xml:space="preserve"> is an </w:t>
+        <w:t xml:space="preserve"> using broad, universal </w:t>
       </w:r>
       <w:r>
         <w:rPr>
@@ -15071,7 +15243,14 @@
           <w:bCs/>
         </w:rPr>
         <w:lastRenderedPageBreak/>
-        <w:t>effective tool even when DNA sequence data contain potential environmental contaminants (</w:t>
+        <w:t>primer sets (e.g. those in this study)</w:t>
+      </w:r>
+      <w:r>
+        <w:rPr>
+          <w:rFonts w:ascii="Times New Roman" w:hAnsi="Times New Roman" w:cs="Times New Roman"/>
+          <w:bCs/>
+        </w:rPr>
+        <w:t xml:space="preserve"> is an effective tool even when DNA sequence data contain potential environmental contaminants (</w:t>
       </w:r>
       <w:r>
         <w:rPr>
@@ -15583,7 +15762,7 @@
           <w:rFonts w:ascii="Times New Roman" w:hAnsi="Times New Roman" w:cs="Times New Roman"/>
           <w:bCs/>
         </w:rPr>
-        <w:t xml:space="preserve"> can alter contact probability and handling times as well as the likelihood that high-biomass contaminants will hide diet items that were consumed farther back in time </w:t>
+        <w:t xml:space="preserve"> can alter contact probability and handling times as well as the likelihood that contaminants will hide diet items that were consumed farther back in time </w:t>
       </w:r>
       <w:r>
         <w:rPr>
@@ -15633,7 +15812,7 @@
           <w:rFonts w:ascii="Times New Roman" w:hAnsi="Times New Roman" w:cs="Times New Roman"/>
           <w:bCs/>
         </w:rPr>
-        <w:t xml:space="preserve"> </w:t>
+        <w:t xml:space="preserve"> Considering these </w:t>
       </w:r>
       <w:r>
         <w:rPr>
@@ -15641,7 +15820,7 @@
           <w:bCs/>
         </w:rPr>
         <w:lastRenderedPageBreak/>
-        <w:t xml:space="preserve">Considering these aspects of any environment </w:t>
+        <w:t xml:space="preserve">aspects of any environment </w:t>
       </w:r>
       <w:r>
         <w:rPr>
@@ -15899,23 +16078,7 @@
           <w:rFonts w:ascii="Times New Roman" w:hAnsi="Times New Roman" w:cs="Times New Roman"/>
           <w:bCs/>
         </w:rPr>
-        <w:t xml:space="preserve">we </w:t>
-      </w:r>
-      <w:proofErr w:type="spellStart"/>
-      <w:r>
-        <w:rPr>
-          <w:rFonts w:ascii="Times New Roman" w:hAnsi="Times New Roman" w:cs="Times New Roman"/>
-          <w:bCs/>
-        </w:rPr>
-        <w:t>employ</w:t>
-      </w:r>
-      <w:proofErr w:type="spellEnd"/>
-      <w:r>
-        <w:rPr>
-          <w:rFonts w:ascii="Times New Roman" w:hAnsi="Times New Roman" w:cs="Times New Roman"/>
-          <w:bCs/>
-        </w:rPr>
-        <w:t xml:space="preserve">ed </w:t>
+        <w:t xml:space="preserve">we employed </w:t>
       </w:r>
       <w:r>
         <w:rPr>
@@ -15943,7 +16106,21 @@
           <w:rFonts w:ascii="Times New Roman" w:hAnsi="Times New Roman" w:cs="Times New Roman"/>
           <w:bCs/>
         </w:rPr>
-        <w:t xml:space="preserve"> items (e.g. when small habitats are shared and in mesocosms). Our data does not suggest that there are significant downsides in terms of data quality from this approach.  However, this study was not designed to look for these negative effects; </w:t>
+        <w:t xml:space="preserve"> items (e.g. when small habitats are shared and in mesocosms). Our data does not suggest that there are significant downsides in terms of data quality</w:t>
+      </w:r>
+      <w:r>
+        <w:rPr>
+          <w:rFonts w:ascii="Times New Roman" w:hAnsi="Times New Roman" w:cs="Times New Roman"/>
+          <w:bCs/>
+        </w:rPr>
+        <w:t xml:space="preserve"> (i.e. sequencing depth, ASV denoising, or taxonomic assignment)</w:t>
+      </w:r>
+      <w:r>
+        <w:rPr>
+          <w:rFonts w:ascii="Times New Roman" w:hAnsi="Times New Roman" w:cs="Times New Roman"/>
+          <w:bCs/>
+        </w:rPr>
+        <w:t xml:space="preserve"> from this approach.  However, this study was not designed to look for these negative effects; </w:t>
       </w:r>
       <w:proofErr w:type="gramStart"/>
       <w:r>
@@ -15959,7 +16136,21 @@
           <w:rFonts w:ascii="Times New Roman" w:hAnsi="Times New Roman" w:cs="Times New Roman"/>
           <w:bCs/>
         </w:rPr>
-        <w:t xml:space="preserve"> future work should explicitly explore the potential negative effects of surface sterilization treatments on DNA degradation due to physical or chemical treatments (e.g. Greenstone </w:t>
+        <w:t xml:space="preserve"> future work should explicitly explore the potential negative effects of surface sterilization treatments on DNA degradation </w:t>
+      </w:r>
+      <w:r>
+        <w:rPr>
+          <w:rFonts w:ascii="Times New Roman" w:hAnsi="Times New Roman" w:cs="Times New Roman"/>
+          <w:bCs/>
+        </w:rPr>
+        <w:t xml:space="preserve">versus removal </w:t>
+      </w:r>
+      <w:r>
+        <w:rPr>
+          <w:rFonts w:ascii="Times New Roman" w:hAnsi="Times New Roman" w:cs="Times New Roman"/>
+          <w:bCs/>
+        </w:rPr>
+        <w:t xml:space="preserve">due to physical or chemical treatments (e.g. Greenstone </w:t>
       </w:r>
       <w:r>
         <w:rPr>
@@ -16090,7 +16281,7 @@
           <w:rFonts w:ascii="Times New Roman" w:hAnsi="Times New Roman" w:cs="Times New Roman"/>
           <w:bCs/>
         </w:rPr>
-        <w:t xml:space="preserve">Being able to determine consumptive interactions for many species and environments for the first time will continue to build a better picture of the </w:t>
+        <w:t xml:space="preserve">Being able to determine consumptive interactions for </w:t>
       </w:r>
       <w:r>
         <w:rPr>
@@ -16098,7 +16289,7 @@
           <w:bCs/>
         </w:rPr>
         <w:lastRenderedPageBreak/>
-        <w:t xml:space="preserve">complex structure of nature and how </w:t>
+        <w:t xml:space="preserve">many species and environments for the first time will continue to build a better picture of the complex structure of nature and how </w:t>
       </w:r>
       <w:r>
         <w:rPr>
@@ -16282,14 +16473,35 @@
           <w:rFonts w:ascii="Times New Roman" w:hAnsi="Times New Roman" w:cs="Times New Roman"/>
           <w:bCs/>
         </w:rPr>
-        <w:t xml:space="preserve"> that, on the whole, surface sterilization seems to be unnecessary in most context</w:t>
-      </w:r>
-      <w:r>
-        <w:rPr>
-          <w:rFonts w:ascii="Times New Roman" w:hAnsi="Times New Roman" w:cs="Times New Roman"/>
-          <w:bCs/>
-        </w:rPr>
-        <w:t>s, con</w:t>
+        <w:t xml:space="preserve"> that, on the whole, surface sterilization seems to be unnecessary in</w:t>
+      </w:r>
+      <w:r>
+        <w:rPr>
+          <w:rFonts w:ascii="Times New Roman" w:hAnsi="Times New Roman" w:cs="Times New Roman"/>
+          <w:bCs/>
+        </w:rPr>
+        <w:t xml:space="preserve"> some</w:t>
+      </w:r>
+      <w:r>
+        <w:rPr>
+          <w:rFonts w:ascii="Times New Roman" w:hAnsi="Times New Roman" w:cs="Times New Roman"/>
+          <w:bCs/>
+        </w:rPr>
+        <w:t xml:space="preserve"> context</w:t>
+      </w:r>
+      <w:r>
+        <w:rPr>
+          <w:rFonts w:ascii="Times New Roman" w:hAnsi="Times New Roman" w:cs="Times New Roman"/>
+          <w:bCs/>
+        </w:rPr>
+        <w:t>s</w:t>
+      </w:r>
+      <w:r>
+        <w:rPr>
+          <w:rFonts w:ascii="Times New Roman" w:hAnsi="Times New Roman" w:cs="Times New Roman"/>
+          <w:bCs/>
+        </w:rPr>
+        <w:t>, con</w:t>
       </w:r>
       <w:r>
         <w:rPr>
@@ -16415,7 +16627,21 @@
           <w:rFonts w:ascii="Times New Roman" w:hAnsi="Times New Roman" w:cs="Times New Roman"/>
           <w:bCs/>
         </w:rPr>
-        <w:t xml:space="preserve">We thank D. Orr, E. Forbes, H. Lowman, D. Preston, D. </w:t>
+        <w:t xml:space="preserve">We thank D. Orr, E. Forbes, H. Lowman, </w:t>
+      </w:r>
+      <w:r>
+        <w:rPr>
+          <w:rFonts w:ascii="Times New Roman" w:hAnsi="Times New Roman" w:cs="Times New Roman"/>
+          <w:bCs/>
+        </w:rPr>
+        <w:t xml:space="preserve">A. Bui, </w:t>
+      </w:r>
+      <w:r>
+        <w:rPr>
+          <w:rFonts w:ascii="Times New Roman" w:hAnsi="Times New Roman" w:cs="Times New Roman"/>
+          <w:bCs/>
+        </w:rPr>
+        <w:t xml:space="preserve">D. Preston, D. </w:t>
       </w:r>
       <w:proofErr w:type="spellStart"/>
       <w:r>
@@ -16569,7 +16795,6 @@
           <w:rFonts w:ascii="Times New Roman" w:hAnsi="Times New Roman" w:cs="Times New Roman"/>
           <w:b/>
         </w:rPr>
-        <w:lastRenderedPageBreak/>
         <w:fldChar w:fldCharType="begin" w:fldLock="1"/>
       </w:r>
       <w:r>
@@ -17307,6 +17532,7 @@
           <w:rFonts w:ascii="Times New Roman" w:hAnsi="Times New Roman" w:cs="Times New Roman"/>
           <w:noProof/>
         </w:rPr>
+        <w:lastRenderedPageBreak/>
         <w:t xml:space="preserve">Collins, R. A., Wangensteen, O. S., O’Gorman, E. J., Mariani, S., Sims, D. W., &amp; Genner, M. J. (2018). Persistence of environmental DNA in marine systems. </w:t>
       </w:r>
       <w:r>
@@ -17332,7 +17558,6 @@
           <w:iCs/>
           <w:noProof/>
         </w:rPr>
-        <w:lastRenderedPageBreak/>
         <w:t>1</w:t>
       </w:r>
       <w:r>
@@ -18020,15 +18245,8 @@
           <w:rFonts w:ascii="Times New Roman" w:hAnsi="Times New Roman" w:cs="Times New Roman"/>
           <w:noProof/>
         </w:rPr>
-        <w:t xml:space="preserve">Greenstone, M. H., Weber, D. C., Coudron, T. C., &amp; Payton, M. E. (2011). Unnecessary roughness? Testing the hypothesis that predators destined for molecular gut-content analysis </w:t>
-      </w:r>
-      <w:r>
-        <w:rPr>
-          <w:rFonts w:ascii="Times New Roman" w:hAnsi="Times New Roman" w:cs="Times New Roman"/>
-          <w:noProof/>
-        </w:rPr>
         <w:lastRenderedPageBreak/>
-        <w:t xml:space="preserve">must be hand-collected to avoid cross-contamination. </w:t>
+        <w:t xml:space="preserve">Greenstone, M. H., Weber, D. C., Coudron, T. C., &amp; Payton, M. E. (2011). Unnecessary roughness? Testing the hypothesis that predators destined for molecular gut-content analysis must be hand-collected to avoid cross-contamination. </w:t>
       </w:r>
       <w:r>
         <w:rPr>
@@ -18684,7 +18902,15 @@
           <w:rFonts w:ascii="Times New Roman" w:hAnsi="Times New Roman" w:cs="Times New Roman"/>
           <w:noProof/>
         </w:rPr>
-        <w:t>(1), 95–112. https://doi.org/10.1890/0012-9615(2002)072[0095:PFRDBH]2.0.CO;2</w:t>
+        <w:t xml:space="preserve">(1), 95–112. </w:t>
+      </w:r>
+      <w:r>
+        <w:rPr>
+          <w:rFonts w:ascii="Times New Roman" w:hAnsi="Times New Roman" w:cs="Times New Roman"/>
+          <w:noProof/>
+        </w:rPr>
+        <w:lastRenderedPageBreak/>
+        <w:t>https://doi.org/10.1890/0012-9615(2002)072[0095:PFRDBH]2.0.CO;2</w:t>
       </w:r>
     </w:p>
     <w:p>
@@ -18704,15 +18930,7 @@
           <w:rFonts w:ascii="Times New Roman" w:hAnsi="Times New Roman" w:cs="Times New Roman"/>
           <w:noProof/>
         </w:rPr>
-        <w:t xml:space="preserve">Kartzinel, T. R., Chen, P. a., Coverdale, T. C., Erickson, D. L., Kress, W. J., Kuzmina, M. L., </w:t>
-      </w:r>
-      <w:r>
-        <w:rPr>
-          <w:rFonts w:ascii="Times New Roman" w:hAnsi="Times New Roman" w:cs="Times New Roman"/>
-          <w:noProof/>
-        </w:rPr>
-        <w:lastRenderedPageBreak/>
-        <w:t xml:space="preserve">Rubenstein, D. I., Wang, W., &amp; Pringle, R. M. (2015). DNA metabarcoding illuminates dietary niche partitioning by African large herbivores. </w:t>
+        <w:t xml:space="preserve">Kartzinel, T. R., Chen, P. a., Coverdale, T. C., Erickson, D. L., Kress, W. J., Kuzmina, M. L., Rubenstein, D. I., Wang, W., &amp; Pringle, R. M. (2015). DNA metabarcoding illuminates dietary niche partitioning by African large herbivores. </w:t>
       </w:r>
       <w:r>
         <w:rPr>
@@ -18816,7 +19034,7 @@
           <w:rFonts w:ascii="Times New Roman" w:hAnsi="Times New Roman" w:cs="Times New Roman"/>
           <w:noProof/>
         </w:rPr>
-        <w:t xml:space="preserve">Krehenwinkel, H., Kennedy, S., Pekar, S., &amp; Gillespie, R. G. (2016). A cost-efficient and simple protocol to enrich prey DNA from extractions of predatory arthropods for large-scale gut content analysis by Illumina sequencing. </w:t>
+        <w:t xml:space="preserve">Krehenwinkel, H., Kennedy, S., Pekár, S., &amp; Gillespie, R. G. (2017). A cost‐efficient and simple protocol to enrich prey DNA from extractions of predatory arthropods for large‐scale gut content analysis by Illumina sequencing. </w:t>
       </w:r>
       <w:r>
         <w:rPr>
@@ -18848,7 +19066,7 @@
           <w:rFonts w:ascii="Times New Roman" w:hAnsi="Times New Roman" w:cs="Times New Roman"/>
           <w:noProof/>
         </w:rPr>
-        <w:t>, 126–134. https://doi.org/10.1111/2041-210X.12647</w:t>
+        <w:t>(1), 126–134. https://doi.org/10.1111/2041-210X.12647</w:t>
       </w:r>
     </w:p>
     <w:p>
@@ -19388,6 +19606,7 @@
           <w:rFonts w:ascii="Times New Roman" w:hAnsi="Times New Roman" w:cs="Times New Roman"/>
           <w:noProof/>
         </w:rPr>
+        <w:lastRenderedPageBreak/>
         <w:t xml:space="preserve">Nielsen, J. M., Clare, E. L., Hayden, B., Brett, M. T., &amp; Kratina, P. (2018). Diet tracing in ecology: Method comparison and selection. </w:t>
       </w:r>
       <w:r>
@@ -19420,15 +19639,7 @@
           <w:rFonts w:ascii="Times New Roman" w:hAnsi="Times New Roman" w:cs="Times New Roman"/>
           <w:noProof/>
         </w:rPr>
-        <w:t>(2), 278–</w:t>
-      </w:r>
-      <w:r>
-        <w:rPr>
-          <w:rFonts w:ascii="Times New Roman" w:hAnsi="Times New Roman" w:cs="Times New Roman"/>
-          <w:noProof/>
-        </w:rPr>
-        <w:lastRenderedPageBreak/>
-        <w:t>291. https://doi.org/10.1111/2041-210X.12869</w:t>
+        <w:t>(2), 278–291. https://doi.org/10.1111/2041-210X.12869</w:t>
       </w:r>
     </w:p>
     <w:p>
@@ -20172,7 +20383,15 @@
           <w:rFonts w:ascii="Times New Roman" w:hAnsi="Times New Roman" w:cs="Times New Roman"/>
           <w:noProof/>
         </w:rPr>
-        <w:t>(12), 1447–1450. https://doi.org/10.1016/S0953-7562(09)80215-3</w:t>
+        <w:t xml:space="preserve">(12), </w:t>
+      </w:r>
+      <w:r>
+        <w:rPr>
+          <w:rFonts w:ascii="Times New Roman" w:hAnsi="Times New Roman" w:cs="Times New Roman"/>
+          <w:noProof/>
+        </w:rPr>
+        <w:lastRenderedPageBreak/>
+        <w:t>1447–1450. https://doi.org/10.1016/S0953-7562(09)80215-3</w:t>
       </w:r>
     </w:p>
     <w:p>
@@ -20192,15 +20411,7 @@
           <w:rFonts w:ascii="Times New Roman" w:hAnsi="Times New Roman" w:cs="Times New Roman"/>
           <w:noProof/>
         </w:rPr>
-        <w:t xml:space="preserve">Sheppard, S. K., &amp; Harwood, J. D. (2005). Advances in molecular ecology: Tracking trophic </w:t>
-      </w:r>
-      <w:r>
-        <w:rPr>
-          <w:rFonts w:ascii="Times New Roman" w:hAnsi="Times New Roman" w:cs="Times New Roman"/>
-          <w:noProof/>
-        </w:rPr>
-        <w:lastRenderedPageBreak/>
-        <w:t xml:space="preserve">links through predator-prey food-webs. </w:t>
+        <w:t xml:space="preserve">Sheppard, S. K., &amp; Harwood, J. D. (2005). Advances in molecular ecology: Tracking trophic links through predator-prey food-webs. </w:t>
       </w:r>
       <w:r>
         <w:rPr>
@@ -20808,6 +21019,7 @@
           <w:rFonts w:ascii="Times New Roman" w:hAnsi="Times New Roman" w:cs="Times New Roman"/>
           <w:b/>
         </w:rPr>
+        <w:lastRenderedPageBreak/>
         <w:fldChar w:fldCharType="end"/>
       </w:r>
     </w:p>
@@ -20831,7 +21043,6 @@
           <w:rFonts w:ascii="Times New Roman" w:hAnsi="Times New Roman" w:cs="Times New Roman"/>
           <w:b/>
         </w:rPr>
-        <w:lastRenderedPageBreak/>
         <w:t>Data Accessibility</w:t>
       </w:r>
     </w:p>
@@ -23042,6 +23253,11 @@
         <w:docPartUnique/>
       </w:docPartObj>
     </w:sdtPr>
+    <w:sdtEndPr>
+      <w:rPr>
+        <w:rStyle w:val="PageNumber"/>
+      </w:rPr>
+    </w:sdtEndPr>
     <w:sdtContent>
       <w:p>
         <w:pPr>
@@ -23094,6 +23310,11 @@
         <w:docPartUnique/>
       </w:docPartObj>
     </w:sdtPr>
+    <w:sdtEndPr>
+      <w:rPr>
+        <w:rStyle w:val="PageNumber"/>
+      </w:rPr>
+    </w:sdtEndPr>
     <w:sdtContent>
       <w:p>
         <w:pPr>

</xml_diff>